<commit_message>
Update Deluppgift 1 instruktion.docx
Korrigerat så att rätt mapp nämns i beskrivningen (data istället för AdventureworksDW)
</commit_message>
<xml_diff>
--- a/c. Examinationsuppgift/Deluppgift 1/Deluppgift 1 instruktion.docx
+++ b/c. Examinationsuppgift/Deluppgift 1/Deluppgift 1 instruktion.docx
@@ -9,86 +9,22 @@
     </w:p>
     <w:p>
       <w:r>
-        <w:rPr>
-          <w:lang w:val="en-US"/>
-        </w:rPr>
-        <w:t xml:space="preserve">Ladda in </w:t>
-      </w:r>
-      <w:proofErr w:type="spellStart"/>
-      <w:r>
-        <w:rPr>
-          <w:lang w:val="en-US"/>
-        </w:rPr>
-        <w:t>Adventureworks</w:t>
-      </w:r>
-      <w:proofErr w:type="spellEnd"/>
-      <w:r>
-        <w:rPr>
-          <w:lang w:val="en-US"/>
-        </w:rPr>
-        <w:t xml:space="preserve"> data </w:t>
-      </w:r>
-      <w:proofErr w:type="spellStart"/>
-      <w:r>
-        <w:rPr>
-          <w:lang w:val="en-US"/>
-        </w:rPr>
-        <w:t>från</w:t>
-      </w:r>
-      <w:proofErr w:type="spellEnd"/>
-      <w:r>
-        <w:rPr>
-          <w:lang w:val="en-US"/>
-        </w:rPr>
-        <w:t xml:space="preserve"> </w:t>
-      </w:r>
-      <w:proofErr w:type="spellStart"/>
-      <w:r>
-        <w:rPr>
-          <w:lang w:val="en-US"/>
-        </w:rPr>
-        <w:t>mappen</w:t>
-      </w:r>
-      <w:proofErr w:type="spellEnd"/>
-      <w:r>
-        <w:rPr>
-          <w:lang w:val="en-US"/>
-        </w:rPr>
-        <w:t xml:space="preserve"> </w:t>
-      </w:r>
-      <w:proofErr w:type="spellStart"/>
-      <w:r>
-        <w:rPr>
-          <w:lang w:val="en-US"/>
-        </w:rPr>
-        <w:t>AdventureWorksDW</w:t>
-      </w:r>
-      <w:proofErr w:type="spellEnd"/>
-      <w:r>
-        <w:rPr>
-          <w:lang w:val="en-US"/>
-        </w:rPr>
-        <w:t>.</w:t>
-      </w:r>
-      <w:r>
-        <w:rPr>
-          <w:lang w:val="en-US"/>
-        </w:rPr>
-        <w:t xml:space="preserve"> </w:t>
+        <w:t xml:space="preserve">Ladda in Adventureworks data från mappen </w:t>
+      </w:r>
+      <w:r>
+        <w:t>data som är en undermap</w:t>
+      </w:r>
+      <w:r>
+        <w:t>p under mappen Deluppgift 1</w:t>
+      </w:r>
+      <w:r>
+        <w:t xml:space="preserve">. </w:t>
       </w:r>
       <w:r>
         <w:t>Transformera data och koppla ihop t</w:t>
       </w:r>
       <w:r>
-        <w:t xml:space="preserve">ill en datamodell, antingen som en stjärna eller snöflinga. Skapa en rapport med </w:t>
-      </w:r>
-      <w:proofErr w:type="gramStart"/>
-      <w:r>
-        <w:t>2-3</w:t>
-      </w:r>
-      <w:proofErr w:type="gramEnd"/>
-      <w:r>
-        <w:t xml:space="preserve"> flikar för att besvara frågorna i punkterna nedan.</w:t>
+        <w:t>ill en datamodell, antingen som en stjärna eller snöflinga. Skapa en rapport med 2-3 flikar för att besvara frågorna i punkterna nedan.</w:t>
       </w:r>
     </w:p>
     <w:p>
@@ -100,23 +36,7 @@
         </w:numPr>
       </w:pPr>
       <w:r>
-        <w:t xml:space="preserve">Gör en rapport med </w:t>
-      </w:r>
-      <w:proofErr w:type="gramStart"/>
-      <w:r>
-        <w:t>2-3</w:t>
-      </w:r>
-      <w:proofErr w:type="gramEnd"/>
-      <w:r>
-        <w:t xml:space="preserve"> flikar utifrån </w:t>
-      </w:r>
-      <w:proofErr w:type="spellStart"/>
-      <w:r>
-        <w:t>Adventureworks</w:t>
-      </w:r>
-      <w:proofErr w:type="spellEnd"/>
-      <w:r>
-        <w:t xml:space="preserve"> data.</w:t>
+        <w:t>Gör en rapport med 2-3 flikar utifrån Adventureworks data.</w:t>
       </w:r>
     </w:p>
     <w:p>
@@ -128,31 +48,7 @@
         </w:numPr>
       </w:pPr>
       <w:r>
-        <w:t xml:space="preserve">Visa ett urval av relevanta data som du tror att </w:t>
-      </w:r>
-      <w:proofErr w:type="spellStart"/>
-      <w:r>
-        <w:t>Adventureworks</w:t>
-      </w:r>
-      <w:proofErr w:type="spellEnd"/>
-      <w:r>
-        <w:t xml:space="preserve"> är intresserade av, </w:t>
-      </w:r>
-      <w:proofErr w:type="gramStart"/>
-      <w:r>
-        <w:t>t.ex.</w:t>
-      </w:r>
-      <w:proofErr w:type="gramEnd"/>
-      <w:r>
-        <w:t xml:space="preserve"> antal sålda produkter, ordervärde etc. Här få du gärna välja själv och komma på egna idéer. Utgå från </w:t>
-      </w:r>
-      <w:proofErr w:type="gramStart"/>
-      <w:r>
-        <w:t>din egen nyfikenhet</w:t>
-      </w:r>
-      <w:proofErr w:type="gramEnd"/>
-      <w:r>
-        <w:t xml:space="preserve"> på data.</w:t>
+        <w:t>Visa ett urval av relevanta data som du tror att Adventureworks är intresserade av, t.ex. antal sålda produkter, ordervärde etc. Här få du gärna välja själv och komma på egna idéer. Utgå från din egen nyfikenhet på data.</w:t>
       </w:r>
     </w:p>
     <w:p>
@@ -164,39 +60,7 @@
         </w:numPr>
       </w:pPr>
       <w:r>
-        <w:t xml:space="preserve">Hur ser </w:t>
-      </w:r>
-      <w:proofErr w:type="spellStart"/>
-      <w:r>
-        <w:t>Adventureworks</w:t>
-      </w:r>
-      <w:proofErr w:type="spellEnd"/>
-      <w:r>
-        <w:t xml:space="preserve"> försäljning ut över tid sett till de olika datum som finns i faktatabellen. Visa försäljning över både </w:t>
-      </w:r>
-      <w:proofErr w:type="spellStart"/>
-      <w:r>
-        <w:t>DueDate</w:t>
-      </w:r>
-      <w:proofErr w:type="spellEnd"/>
-      <w:r>
-        <w:t xml:space="preserve">, </w:t>
-      </w:r>
-      <w:proofErr w:type="spellStart"/>
-      <w:r>
-        <w:t>OrderDate</w:t>
-      </w:r>
-      <w:proofErr w:type="spellEnd"/>
-      <w:r>
-        <w:t xml:space="preserve"> och </w:t>
-      </w:r>
-      <w:proofErr w:type="spellStart"/>
-      <w:r>
-        <w:t>ShipDate</w:t>
-      </w:r>
-      <w:proofErr w:type="spellEnd"/>
-      <w:r>
-        <w:t>.</w:t>
+        <w:t>Hur ser Adventureworks försäljning ut över tid sett till de olika datum som finns i faktatabellen. Visa försäljning över både DueDate, OrderDate och ShipDate.</w:t>
       </w:r>
     </w:p>
     <w:p>
@@ -235,23 +99,7 @@
         </w:numPr>
       </w:pPr>
       <w:r>
-        <w:t xml:space="preserve">Försök tänka på att göra en rapport som är logiskt uppdelad </w:t>
-      </w:r>
-      <w:proofErr w:type="gramStart"/>
-      <w:r>
-        <w:t>t.ex.</w:t>
-      </w:r>
-      <w:proofErr w:type="gramEnd"/>
-      <w:r>
-        <w:t xml:space="preserve"> en startsida som är översikten, en sida som visar data utifrån produkt, en sida som visar data utifrån </w:t>
-      </w:r>
-      <w:proofErr w:type="spellStart"/>
-      <w:r>
-        <w:t>territory</w:t>
-      </w:r>
-      <w:proofErr w:type="spellEnd"/>
-      <w:r>
-        <w:t xml:space="preserve"> etc. </w:t>
+        <w:t xml:space="preserve">Försök tänka på att göra en rapport som är logiskt uppdelad t.ex. en startsida som är översikten, en sida som visar data utifrån produkt, en sida som visar data utifrån territory etc. </w:t>
       </w:r>
     </w:p>
     <w:p>
@@ -280,15 +128,7 @@
         </w:numPr>
       </w:pPr>
       <w:r>
-        <w:t xml:space="preserve">Ändra färger och formatering i din rapport. Vill du ha förslag på färger som fungerar bra så använd webbsidor som </w:t>
-      </w:r>
-      <w:proofErr w:type="gramStart"/>
-      <w:r>
-        <w:t>t.ex.</w:t>
-      </w:r>
-      <w:proofErr w:type="gramEnd"/>
-      <w:r>
-        <w:t xml:space="preserve"> </w:t>
+        <w:t xml:space="preserve">Ändra färger och formatering i din rapport. Vill du ha förslag på färger som fungerar bra så använd webbsidor som t.ex. </w:t>
       </w:r>
       <w:hyperlink r:id="rId5" w:history="1">
         <w:r>

</xml_diff>